<commit_message>
add network graph to write up
</commit_message>
<xml_diff>
--- a/The Salons Project #1-8.docx
+++ b/The Salons Project #1-8.docx
@@ -1,6 +1,6 @@
 
 <file path=word/document.xml><?xml version="1.0" encoding="utf-8"?>
-<w:document xmlns:wpc="http://schemas.microsoft.com/office/word/2010/wordprocessingCanvas" xmlns:cx="http://schemas.microsoft.com/office/drawing/2014/chartex" xmlns:cx1="http://schemas.microsoft.com/office/drawing/2015/9/8/chartex" xmlns:cx2="http://schemas.microsoft.com/office/drawing/2015/10/21/chartex" xmlns:cx3="http://schemas.microsoft.com/office/drawing/2016/5/9/chartex" xmlns:cx4="http://schemas.microsoft.com/office/drawing/2016/5/10/chartex" xmlns:cx5="http://schemas.microsoft.com/office/drawing/2016/5/11/chartex" xmlns:cx6="http://schemas.microsoft.com/office/drawing/2016/5/12/chartex" xmlns:cx7="http://schemas.microsoft.com/office/drawing/2016/5/13/chartex" xmlns:cx8="http://schemas.microsoft.com/office/drawing/2016/5/14/chartex" xmlns:mc="http://schemas.openxmlformats.org/markup-compatibility/2006" xmlns:aink="http://schemas.microsoft.com/office/drawing/2016/ink" xmlns:am3d="http://schemas.microsoft.com/office/drawing/2017/model3d" xmlns:o="urn:schemas-microsoft-com:office:office" xmlns:r="http://schemas.openxmlformats.org/officeDocument/2006/relationships" xmlns:m="http://schemas.openxmlformats.org/officeDocument/2006/math" xmlns:v="urn:schemas-microsoft-com:vml" xmlns:wp14="http://schemas.microsoft.com/office/word/2010/wordprocessingDrawing" xmlns:wp="http://schemas.openxmlformats.org/drawingml/2006/wordprocessingDrawing" xmlns:w10="urn:schemas-microsoft-com:office:word" xmlns:w="http://schemas.openxmlformats.org/wordprocessingml/2006/main" xmlns:w14="http://schemas.microsoft.com/office/word/2010/wordml" xmlns:w15="http://schemas.microsoft.com/office/word/2012/wordml" xmlns:w16cid="http://schemas.microsoft.com/office/word/2016/wordml/cid" xmlns:w16se="http://schemas.microsoft.com/office/word/2015/wordml/symex" xmlns:wpg="http://schemas.microsoft.com/office/word/2010/wordprocessingGroup" xmlns:wpi="http://schemas.microsoft.com/office/word/2010/wordprocessingInk" xmlns:wne="http://schemas.microsoft.com/office/word/2006/wordml" xmlns:wps="http://schemas.microsoft.com/office/word/2010/wordprocessingShape" mc:Ignorable="w14 w15 w16se w16cid wp14">
+<w:document xmlns:wpc="http://schemas.microsoft.com/office/word/2010/wordprocessingCanvas" xmlns:cx="http://schemas.microsoft.com/office/drawing/2014/chartex" xmlns:cx1="http://schemas.microsoft.com/office/drawing/2015/9/8/chartex" xmlns:mc="http://schemas.openxmlformats.org/markup-compatibility/2006" xmlns:o="urn:schemas-microsoft-com:office:office" xmlns:r="http://schemas.openxmlformats.org/officeDocument/2006/relationships" xmlns:m="http://schemas.openxmlformats.org/officeDocument/2006/math" xmlns:v="urn:schemas-microsoft-com:vml" xmlns:wp14="http://schemas.microsoft.com/office/word/2010/wordprocessingDrawing" xmlns:wp="http://schemas.openxmlformats.org/drawingml/2006/wordprocessingDrawing" xmlns:w10="urn:schemas-microsoft-com:office:word" xmlns:w="http://schemas.openxmlformats.org/wordprocessingml/2006/main" xmlns:w14="http://schemas.microsoft.com/office/word/2010/wordml" xmlns:w15="http://schemas.microsoft.com/office/word/2012/wordml" xmlns:w16se="http://schemas.microsoft.com/office/word/2015/wordml/symex" xmlns:wpg="http://schemas.microsoft.com/office/word/2010/wordprocessingGroup" xmlns:wpi="http://schemas.microsoft.com/office/word/2010/wordprocessingInk" xmlns:wne="http://schemas.microsoft.com/office/word/2006/wordml" xmlns:wps="http://schemas.microsoft.com/office/word/2010/wordprocessingShape" mc:Ignorable="w14 w15 w16se wp14">
   <w:body>
     <w:p>
       <w:pPr>
@@ -599,6 +599,9 @@
         <w:jc w:val="center"/>
       </w:pPr>
       <w:r>
+        <w:rPr>
+          <w:noProof/>
+        </w:rPr>
         <w:lastRenderedPageBreak/>
         <w:drawing>
           <wp:inline distT="0" distB="0" distL="0" distR="0" wp14:anchorId="09D9E455" wp14:editId="70BBF914">
@@ -637,6 +640,9 @@
         </w:drawing>
       </w:r>
       <w:r>
+        <w:rPr>
+          <w:noProof/>
+        </w:rPr>
         <w:drawing>
           <wp:inline distT="0" distB="0" distL="0" distR="0" wp14:anchorId="0AA58FA5" wp14:editId="50453A15">
             <wp:extent cx="2692734" cy="2390417"/>
@@ -698,6 +704,9 @@
         <w:jc w:val="center"/>
       </w:pPr>
       <w:r>
+        <w:rPr>
+          <w:noProof/>
+        </w:rPr>
         <w:drawing>
           <wp:inline distT="0" distB="0" distL="0" distR="0" wp14:anchorId="409B1628" wp14:editId="5EDDB981">
             <wp:extent cx="2716306" cy="1908206"/>
@@ -735,6 +744,9 @@
         </w:drawing>
       </w:r>
       <w:r>
+        <w:rPr>
+          <w:noProof/>
+        </w:rPr>
         <w:drawing>
           <wp:inline distT="0" distB="0" distL="0" distR="0" wp14:anchorId="34476F9A" wp14:editId="6230A193">
             <wp:extent cx="2797069" cy="1903656"/>
@@ -814,6 +826,9 @@
         <w:jc w:val="center"/>
       </w:pPr>
       <w:r>
+        <w:rPr>
+          <w:noProof/>
+        </w:rPr>
         <w:lastRenderedPageBreak/>
         <w:drawing>
           <wp:inline distT="0" distB="0" distL="0" distR="0" wp14:anchorId="707D4E0D" wp14:editId="738AE5C4">
@@ -890,24 +905,130 @@
       </w:pPr>
     </w:p>
     <w:p>
-      <w:pPr>
-        <w:jc w:val="center"/>
-        <w:rPr>
+      <w:r>
+        <w:rPr>
+          <w:noProof/>
           <w:color w:val="FF0000"/>
         </w:rPr>
-      </w:pPr>
-      <w:r>
-        <w:rPr>
-          <w:color w:val="FF0000"/>
-        </w:rPr>
-        <w:t>PASTE NETWORK GRAPH HERE</w:t>
+        <w:lastRenderedPageBreak/>
+        <w:drawing>
+          <wp:inline distT="0" distB="0" distL="0" distR="0">
+            <wp:extent cx="5943600" cy="4360750"/>
+            <wp:effectExtent l="0" t="0" r="0" b="1905"/>
+            <wp:docPr id="6" name="Picture 6" descr="C:\Users\PETERSONT\AppData\Local\Microsoft\Windows\INetCache\Content.MSO\815E5FBF.tmp"/>
+            <wp:cNvGraphicFramePr>
+              <a:graphicFrameLocks xmlns:a="http://schemas.openxmlformats.org/drawingml/2006/main" noChangeAspect="1"/>
+            </wp:cNvGraphicFramePr>
+            <a:graphic xmlns:a="http://schemas.openxmlformats.org/drawingml/2006/main">
+              <a:graphicData uri="http://schemas.openxmlformats.org/drawingml/2006/picture">
+                <pic:pic xmlns:pic="http://schemas.openxmlformats.org/drawingml/2006/picture">
+                  <pic:nvPicPr>
+                    <pic:cNvPr id="0" name="Picture 1" descr="C:\Users\PETERSONT\AppData\Local\Microsoft\Windows\INetCache\Content.MSO\815E5FBF.tmp"/>
+                    <pic:cNvPicPr>
+                      <a:picLocks noChangeAspect="1" noChangeArrowheads="1"/>
+                    </pic:cNvPicPr>
+                  </pic:nvPicPr>
+                  <pic:blipFill>
+                    <a:blip r:embed="rId15" cstate="print">
+                      <a:extLst>
+                        <a:ext uri="{28A0092B-C50C-407E-A947-70E740481C1C}">
+                          <a14:useLocalDpi xmlns:a14="http://schemas.microsoft.com/office/drawing/2010/main" val="0"/>
+                        </a:ext>
+                      </a:extLst>
+                    </a:blip>
+                    <a:srcRect/>
+                    <a:stretch>
+                      <a:fillRect/>
+                    </a:stretch>
+                  </pic:blipFill>
+                  <pic:spPr bwMode="auto">
+                    <a:xfrm>
+                      <a:off x="0" y="0"/>
+                      <a:ext cx="5943600" cy="4360750"/>
+                    </a:xfrm>
+                    <a:prstGeom prst="rect">
+                      <a:avLst/>
+                    </a:prstGeom>
+                    <a:noFill/>
+                    <a:ln>
+                      <a:noFill/>
+                    </a:ln>
+                  </pic:spPr>
+                </pic:pic>
+              </a:graphicData>
+            </a:graphic>
+          </wp:inline>
+        </w:drawing>
       </w:r>
       <w:bookmarkStart w:id="0" w:name="_GoBack"/>
       <w:bookmarkEnd w:id="0"/>
     </w:p>
+    <w:p>
+      <w:pPr>
+        <w:rPr>
+          <w:b/>
+        </w:rPr>
+      </w:pPr>
+      <w:r>
+        <w:rPr>
+          <w:b/>
+        </w:rPr>
+        <w:t>Network Insights</w:t>
+      </w:r>
+    </w:p>
+    <w:p>
+      <w:pPr>
+        <w:jc w:val="both"/>
+      </w:pPr>
+      <w:r>
+        <w:tab/>
+        <w:t>For this initial ego network graph there are a few key insights. First off, the ego networks are most often majority male, with a few majority female ego networks that appear sparsely attended and not well connected to the others. This is both not surprising and unfortunate. It is not surprising given the time period, but unfortunate how such important ego networks appear to have little contribution from 50% of the population. Additionally, there are a certain few clusters of ego networks that appear to have others stem from them, such as Voltaire and D’Alambert. These were likely the leading thinkers of the time and the others probably gained much influence from them.</w:t>
+      </w:r>
+    </w:p>
+    <w:p>
+      <w:pPr>
+        <w:jc w:val="both"/>
+      </w:pPr>
+      <w:r>
+        <w:tab/>
+        <w:t xml:space="preserve">In the following analyses, we aim to develop similar networks for the salons, academies, and so on, and to characterize them on columns such as occupation and nationality. </w:t>
+      </w:r>
+      <w:r>
+        <w:t xml:space="preserve">We will likely tweak the network visualization, messing around with centrality and different ways to layout the data. </w:t>
+      </w:r>
+      <w:r>
+        <w:t>The ultimate goal of these analyses is to gain a better insight on the underlying characteristics of the people who so strongly shaped the Enlightenment movement</w:t>
+      </w:r>
+      <w:r>
+        <w:t>, and the proper network graphs should get us there.</w:t>
+      </w:r>
+    </w:p>
     <w:p/>
     <w:p>
       <w:pPr>
+        <w:jc w:val="center"/>
+      </w:pPr>
+    </w:p>
+    <w:p>
+      <w:pPr>
+        <w:jc w:val="both"/>
+      </w:pPr>
+      <w:r>
+        <w:tab/>
+      </w:r>
+    </w:p>
+    <w:p>
+      <w:pPr>
+        <w:jc w:val="center"/>
+      </w:pPr>
+    </w:p>
+    <w:p>
+      <w:pPr>
+        <w:jc w:val="center"/>
+      </w:pPr>
+    </w:p>
+    <w:p>
+      <w:pPr>
         <w:rPr>
           <w:b/>
         </w:rPr>
@@ -916,74 +1037,7 @@
         <w:rPr>
           <w:b/>
         </w:rPr>
-        <w:t>Network Insights</w:t>
-      </w:r>
-    </w:p>
-    <w:p>
-      <w:pPr>
-        <w:jc w:val="both"/>
-      </w:pPr>
-      <w:r>
-        <w:tab/>
-        <w:t>For this initial ego network graph there are a few key insights. First off, the ego networks are most often majority male, with a few majority female ego networks that appear sparsely attended and not well connected to the others. This is both not surprising and unfortunate. It is not surprising given the time period, but unfortunate how such important ego networks appear to have little contribution from 50% of the population. Additionally, there are a certain few clusters of ego networks that appear to have others stem from them, such as Voltaire and D’Alambert. These were likely the leading thinkers of the time and the others probably gained much influence from them.</w:t>
-      </w:r>
-    </w:p>
-    <w:p>
-      <w:pPr>
-        <w:jc w:val="both"/>
-      </w:pPr>
-      <w:r>
-        <w:tab/>
-        <w:t xml:space="preserve">In the following analyses, we aim to develop similar networks for the salons, academies, and so on, and to characterize them on columns such as occupation and nationality. </w:t>
-      </w:r>
-      <w:r>
-        <w:t xml:space="preserve">We will likely tweak the network visualization, messing around with centrality and different ways to layout the data. </w:t>
-      </w:r>
-      <w:r>
-        <w:t xml:space="preserve">The ultimate goal of these analyses is to gain a better insight on the underlying </w:t>
-      </w:r>
-      <w:r>
         <w:lastRenderedPageBreak/>
-        <w:t>characteristics of the people who so strongly shaped the Enlightenment movement</w:t>
-      </w:r>
-      <w:r>
-        <w:t>, and the proper network graphs should get us there.</w:t>
-      </w:r>
-    </w:p>
-    <w:p/>
-    <w:p>
-      <w:pPr>
-        <w:jc w:val="center"/>
-      </w:pPr>
-    </w:p>
-    <w:p>
-      <w:pPr>
-        <w:jc w:val="both"/>
-      </w:pPr>
-      <w:r>
-        <w:tab/>
-      </w:r>
-    </w:p>
-    <w:p>
-      <w:pPr>
-        <w:jc w:val="center"/>
-      </w:pPr>
-    </w:p>
-    <w:p>
-      <w:pPr>
-        <w:jc w:val="center"/>
-      </w:pPr>
-    </w:p>
-    <w:p>
-      <w:pPr>
-        <w:rPr>
-          <w:b/>
-        </w:rPr>
-      </w:pPr>
-      <w:r>
-        <w:rPr>
-          <w:b/>
-        </w:rPr>
         <w:t>References</w:t>
       </w:r>
     </w:p>
@@ -1119,7 +1173,7 @@
 </file>
 
 <file path=word/numbering.xml><?xml version="1.0" encoding="utf-8"?>
-<w:numbering xmlns:wpc="http://schemas.microsoft.com/office/word/2010/wordprocessingCanvas" xmlns:cx="http://schemas.microsoft.com/office/drawing/2014/chartex" xmlns:cx1="http://schemas.microsoft.com/office/drawing/2015/9/8/chartex" xmlns:cx2="http://schemas.microsoft.com/office/drawing/2015/10/21/chartex" xmlns:cx3="http://schemas.microsoft.com/office/drawing/2016/5/9/chartex" xmlns:cx4="http://schemas.microsoft.com/office/drawing/2016/5/10/chartex" xmlns:cx5="http://schemas.microsoft.com/office/drawing/2016/5/11/chartex" xmlns:cx6="http://schemas.microsoft.com/office/drawing/2016/5/12/chartex" xmlns:cx7="http://schemas.microsoft.com/office/drawing/2016/5/13/chartex" xmlns:cx8="http://schemas.microsoft.com/office/drawing/2016/5/14/chartex" xmlns:mc="http://schemas.openxmlformats.org/markup-compatibility/2006" xmlns:aink="http://schemas.microsoft.com/office/drawing/2016/ink" xmlns:am3d="http://schemas.microsoft.com/office/drawing/2017/model3d" xmlns:o="urn:schemas-microsoft-com:office:office" xmlns:r="http://schemas.openxmlformats.org/officeDocument/2006/relationships" xmlns:m="http://schemas.openxmlformats.org/officeDocument/2006/math" xmlns:v="urn:schemas-microsoft-com:vml" xmlns:wp14="http://schemas.microsoft.com/office/word/2010/wordprocessingDrawing" xmlns:wp="http://schemas.openxmlformats.org/drawingml/2006/wordprocessingDrawing" xmlns:w10="urn:schemas-microsoft-com:office:word" xmlns:w="http://schemas.openxmlformats.org/wordprocessingml/2006/main" xmlns:w14="http://schemas.microsoft.com/office/word/2010/wordml" xmlns:w15="http://schemas.microsoft.com/office/word/2012/wordml" xmlns:w16cid="http://schemas.microsoft.com/office/word/2016/wordml/cid" xmlns:w16se="http://schemas.microsoft.com/office/word/2015/wordml/symex" xmlns:wpg="http://schemas.microsoft.com/office/word/2010/wordprocessingGroup" xmlns:wpi="http://schemas.microsoft.com/office/word/2010/wordprocessingInk" xmlns:wne="http://schemas.microsoft.com/office/word/2006/wordml" xmlns:wps="http://schemas.microsoft.com/office/word/2010/wordprocessingShape" mc:Ignorable="w14 w15 w16se w16cid wp14">
+<w:numbering xmlns:wpc="http://schemas.microsoft.com/office/word/2010/wordprocessingCanvas" xmlns:cx="http://schemas.microsoft.com/office/drawing/2014/chartex" xmlns:cx1="http://schemas.microsoft.com/office/drawing/2015/9/8/chartex" xmlns:mc="http://schemas.openxmlformats.org/markup-compatibility/2006" xmlns:o="urn:schemas-microsoft-com:office:office" xmlns:r="http://schemas.openxmlformats.org/officeDocument/2006/relationships" xmlns:m="http://schemas.openxmlformats.org/officeDocument/2006/math" xmlns:v="urn:schemas-microsoft-com:vml" xmlns:wp14="http://schemas.microsoft.com/office/word/2010/wordprocessingDrawing" xmlns:wp="http://schemas.openxmlformats.org/drawingml/2006/wordprocessingDrawing" xmlns:w10="urn:schemas-microsoft-com:office:word" xmlns:w="http://schemas.openxmlformats.org/wordprocessingml/2006/main" xmlns:w14="http://schemas.microsoft.com/office/word/2010/wordml" xmlns:w15="http://schemas.microsoft.com/office/word/2012/wordml" xmlns:w16se="http://schemas.microsoft.com/office/word/2015/wordml/symex" xmlns:wpg="http://schemas.microsoft.com/office/word/2010/wordprocessingGroup" xmlns:wpi="http://schemas.microsoft.com/office/word/2010/wordprocessingInk" xmlns:wne="http://schemas.microsoft.com/office/word/2006/wordml" xmlns:wps="http://schemas.microsoft.com/office/word/2010/wordprocessingShape" mc:Ignorable="w14 w15 w16se wp14">
   <w:abstractNum w:abstractNumId="0" w15:restartNumberingAfterBreak="0">
     <w:nsid w:val="0C735C56"/>
     <w:multiLevelType w:val="hybridMultilevel"/>
@@ -1216,7 +1270,7 @@
 </file>
 
 <file path=word/styles.xml><?xml version="1.0" encoding="utf-8"?>
-<w:styles xmlns:mc="http://schemas.openxmlformats.org/markup-compatibility/2006" xmlns:r="http://schemas.openxmlformats.org/officeDocument/2006/relationships" xmlns:w="http://schemas.openxmlformats.org/wordprocessingml/2006/main" xmlns:w14="http://schemas.microsoft.com/office/word/2010/wordml" xmlns:w15="http://schemas.microsoft.com/office/word/2012/wordml" xmlns:w16cid="http://schemas.microsoft.com/office/word/2016/wordml/cid" xmlns:w16se="http://schemas.microsoft.com/office/word/2015/wordml/symex" mc:Ignorable="w14 w15 w16se w16cid">
+<w:styles xmlns:mc="http://schemas.openxmlformats.org/markup-compatibility/2006" xmlns:r="http://schemas.openxmlformats.org/officeDocument/2006/relationships" xmlns:w="http://schemas.openxmlformats.org/wordprocessingml/2006/main" xmlns:w14="http://schemas.microsoft.com/office/word/2010/wordml" xmlns:w15="http://schemas.microsoft.com/office/word/2012/wordml" xmlns:w16se="http://schemas.microsoft.com/office/word/2015/wordml/symex" mc:Ignorable="w14 w15 w16se">
   <w:docDefaults>
     <w:rPrDefault>
       <w:rPr>
@@ -1228,7 +1282,7 @@
     </w:rPrDefault>
     <w:pPrDefault/>
   </w:docDefaults>
-  <w:latentStyles w:defLockedState="0" w:defUIPriority="99" w:defSemiHidden="0" w:defUnhideWhenUsed="0" w:defQFormat="0" w:count="375">
+  <w:latentStyles w:defLockedState="0" w:defUIPriority="99" w:defSemiHidden="0" w:defUnhideWhenUsed="0" w:defQFormat="0" w:count="371">
     <w:lsdException w:name="Normal" w:uiPriority="0" w:qFormat="1"/>
     <w:lsdException w:name="heading 1" w:uiPriority="9" w:qFormat="1"/>
     <w:lsdException w:name="heading 2" w:semiHidden="1" w:uiPriority="9" w:unhideWhenUsed="1" w:qFormat="1"/>
@@ -1600,10 +1654,6 @@
     <w:lsdException w:name="List Table 5 Dark Accent 6" w:uiPriority="50"/>
     <w:lsdException w:name="List Table 6 Colorful Accent 6" w:uiPriority="51"/>
     <w:lsdException w:name="List Table 7 Colorful Accent 6" w:uiPriority="52"/>
-    <w:lsdException w:name="Mention" w:semiHidden="1" w:unhideWhenUsed="1"/>
-    <w:lsdException w:name="Smart Hyperlink" w:semiHidden="1" w:unhideWhenUsed="1"/>
-    <w:lsdException w:name="Hashtag" w:semiHidden="1" w:unhideWhenUsed="1"/>
-    <w:lsdException w:name="Unresolved Mention" w:semiHidden="1" w:unhideWhenUsed="1"/>
   </w:latentStyles>
   <w:style w:type="paragraph" w:default="1" w:styleId="Normal">
     <w:name w:val="Normal"/>
@@ -1647,7 +1697,7 @@
       <w:u w:val="single"/>
     </w:rPr>
   </w:style>
-  <w:style w:type="character" w:styleId="UnresolvedMention">
+  <w:style w:type="character" w:customStyle="1" w:styleId="UnresolvedMention">
     <w:name w:val="Unresolved Mention"/>
     <w:basedOn w:val="DefaultParagraphFont"/>
     <w:uiPriority w:val="99"/>

</xml_diff>